<commit_message>
all knitted templates updated: Everything works at this point!
</commit_message>
<xml_diff>
--- a/output/RMarkdown-Template-Analysis.docx
+++ b/output/RMarkdown-Template-Analysis.docx
@@ -65,19 +65,19 @@
         <w:pStyle w:val="Date"/>
       </w:pPr>
       <w:r>
-        <w:t xml:space="preserve">August</w:t>
+        <w:t xml:space="preserve">April</w:t>
       </w:r>
       <w:r>
         <w:t xml:space="preserve"> </w:t>
       </w:r>
       <w:r>
-        <w:t xml:space="preserve">13,</w:t>
+        <w:t xml:space="preserve">04,</w:t>
       </w:r>
       <w:r>
         <w:t xml:space="preserve"> </w:t>
       </w:r>
       <w:r>
-        <w:t xml:space="preserve">2021</w:t>
+        <w:t xml:space="preserve">2022</w:t>
       </w:r>
     </w:p>
     <w:p>
@@ -372,6 +372,39 @@
         <w:rPr>
           <w:rStyle w:val="FunctionTok"/>
         </w:rPr>
+        <w:t xml:space="preserve">rm</w:t>
+      </w:r>
+      <w:r>
+        <w:rPr>
+          <w:rStyle w:val="NormalTok"/>
+        </w:rPr>
+        <w:t xml:space="preserve">(</w:t>
+      </w:r>
+      <w:r>
+        <w:rPr>
+          <w:rStyle w:val="AttributeTok"/>
+        </w:rPr>
+        <w:t xml:space="preserve">list=</w:t>
+      </w:r>
+      <w:r>
+        <w:rPr>
+          <w:rStyle w:val="FunctionTok"/>
+        </w:rPr>
+        <w:t xml:space="preserve">ls</w:t>
+      </w:r>
+      <w:r>
+        <w:rPr>
+          <w:rStyle w:val="NormalTok"/>
+        </w:rPr>
+        <w:t xml:space="preserve">())</w:t>
+      </w:r>
+      <w:r>
+        <w:br/>
+      </w:r>
+      <w:r>
+        <w:rPr>
+          <w:rStyle w:val="FunctionTok"/>
+        </w:rPr>
         <w:t xml:space="preserve">conflict_prefer</w:t>
       </w:r>
       <w:r>
@@ -525,13 +558,10 @@
         <w:br/>
       </w:r>
       <w:r>
-        <w:br/>
-      </w:r>
-      <w:r>
         <w:rPr>
           <w:rStyle w:val="FunctionTok"/>
         </w:rPr>
-        <w:t xml:space="preserve">rm</w:t>
+        <w:t xml:space="preserve">conflict_prefer</w:t>
       </w:r>
       <w:r>
         <w:rPr>
@@ -541,21 +571,27 @@
       </w:r>
       <w:r>
         <w:rPr>
-          <w:rStyle w:val="AttributeTok"/>
-        </w:rPr>
-        <w:t xml:space="preserve">list=</w:t>
-      </w:r>
-      <w:r>
-        <w:rPr>
-          <w:rStyle w:val="FunctionTok"/>
-        </w:rPr>
-        <w:t xml:space="preserve">ls</w:t>
+          <w:rStyle w:val="StringTok"/>
+        </w:rPr>
+        <w:t xml:space="preserve">"as.zoo.data.frame"</w:t>
       </w:r>
       <w:r>
         <w:rPr>
           <w:rStyle w:val="NormalTok"/>
         </w:rPr>
-        <w:t xml:space="preserve">())</w:t>
+        <w:t xml:space="preserve">, </w:t>
+      </w:r>
+      <w:r>
+        <w:rPr>
+          <w:rStyle w:val="StringTok"/>
+        </w:rPr>
+        <w:t xml:space="preserve">"zoo"</w:t>
+      </w:r>
+      <w:r>
+        <w:rPr>
+          <w:rStyle w:val="NormalTok"/>
+        </w:rPr>
+        <w:t xml:space="preserve">)</w:t>
       </w:r>
     </w:p>
     <w:bookmarkEnd w:id="22"/>
@@ -590,8 +626,8 @@
     </w:p>
     <w:bookmarkEnd w:id="25"/>
     <w:sectPr>
-      <w:pgSz w:w="12240" w:h="15840"/>
-      <w:pgMar w:top="1440" w:right="1440" w:bottom="1440" w:left="1440" w:header="720" w:footer="720" w:gutter="0"/>
+      <w:pgSz w:h="15840" w:w="12240"/>
+      <w:pgMar w:bottom="1440" w:footer="720" w:gutter="0" w:header="720" w:left="1440" w:right="1440" w:top="1440"/>
       <w:cols w:space="720"/>
     </w:sectPr>
   </w:body>
@@ -622,8 +658,8 @@
 </file>
 
 <file path=word/numbering.xml><?xml version="1.0" encoding="utf-8"?>
-<w:numbering xmlns:wpc="http://schemas.microsoft.com/office/word/2010/wordprocessingCanvas" xmlns:cx="http://schemas.microsoft.com/office/drawing/2014/chartex" xmlns:cx1="http://schemas.microsoft.com/office/drawing/2015/9/8/chartex" xmlns:cx2="http://schemas.microsoft.com/office/drawing/2015/10/21/chartex" xmlns:cx3="http://schemas.microsoft.com/office/drawing/2016/5/9/chartex" xmlns:cx4="http://schemas.microsoft.com/office/drawing/2016/5/10/chartex" xmlns:cx5="http://schemas.microsoft.com/office/drawing/2016/5/11/chartex" xmlns:cx6="http://schemas.microsoft.com/office/drawing/2016/5/12/chartex" xmlns:cx7="http://schemas.microsoft.com/office/drawing/2016/5/13/chartex" xmlns:cx8="http://schemas.microsoft.com/office/drawing/2016/5/14/chartex" xmlns:mc="http://schemas.openxmlformats.org/markup-compatibility/2006" xmlns:aink="http://schemas.microsoft.com/office/drawing/2016/ink" xmlns:am3d="http://schemas.microsoft.com/office/drawing/2017/model3d" xmlns:o="urn:schemas-microsoft-com:office:office" xmlns:r="http://schemas.openxmlformats.org/officeDocument/2006/relationships" xmlns:m="http://schemas.openxmlformats.org/officeDocument/2006/math" xmlns:v="urn:schemas-microsoft-com:vml" xmlns:wp14="http://schemas.microsoft.com/office/word/2010/wordprocessingDrawing" xmlns:wp="http://schemas.openxmlformats.org/drawingml/2006/wordprocessingDrawing" xmlns:w10="urn:schemas-microsoft-com:office:word" xmlns:w="http://schemas.openxmlformats.org/wordprocessingml/2006/main" xmlns:w14="http://schemas.microsoft.com/office/word/2010/wordml" xmlns:w15="http://schemas.microsoft.com/office/word/2012/wordml" xmlns:w16cex="http://schemas.microsoft.com/office/word/2018/wordml/cex" xmlns:w16cid="http://schemas.microsoft.com/office/word/2016/wordml/cid" xmlns:w16="http://schemas.microsoft.com/office/word/2018/wordml" xmlns:w16se="http://schemas.microsoft.com/office/word/2015/wordml/symex" xmlns:wpg="http://schemas.microsoft.com/office/word/2010/wordprocessingGroup" xmlns:wpi="http://schemas.microsoft.com/office/word/2010/wordprocessingInk" xmlns:wne="http://schemas.microsoft.com/office/word/2006/wordml" xmlns:wps="http://schemas.microsoft.com/office/word/2010/wordprocessingShape" mc:Ignorable="w14 w15 w16se w16cid w16 w16cex wp14">
-  <w:abstractNum w:abstractNumId="0" w15:restartNumberingAfterBreak="0">
+<w:numbering xmlns:aink="http://schemas.microsoft.com/office/drawing/2016/ink" xmlns:am3d="http://schemas.microsoft.com/office/drawing/2017/model3d" xmlns:cx="http://schemas.microsoft.com/office/drawing/2014/chartex" xmlns:cx1="http://schemas.microsoft.com/office/drawing/2015/9/8/chartex" xmlns:cx2="http://schemas.microsoft.com/office/drawing/2015/10/21/chartex" xmlns:cx3="http://schemas.microsoft.com/office/drawing/2016/5/9/chartex" xmlns:cx4="http://schemas.microsoft.com/office/drawing/2016/5/10/chartex" xmlns:cx5="http://schemas.microsoft.com/office/drawing/2016/5/11/chartex" xmlns:cx6="http://schemas.microsoft.com/office/drawing/2016/5/12/chartex" xmlns:cx7="http://schemas.microsoft.com/office/drawing/2016/5/13/chartex" xmlns:cx8="http://schemas.microsoft.com/office/drawing/2016/5/14/chartex" xmlns:m="http://schemas.openxmlformats.org/officeDocument/2006/math" xmlns:mc="http://schemas.openxmlformats.org/markup-compatibility/2006" xmlns:o="urn:schemas-microsoft-com:office:office" xmlns:r="http://schemas.openxmlformats.org/officeDocument/2006/relationships" xmlns:v="urn:schemas-microsoft-com:vml" xmlns:w="http://schemas.openxmlformats.org/wordprocessingml/2006/main" xmlns:w10="urn:schemas-microsoft-com:office:word" xmlns:w14="http://schemas.microsoft.com/office/word/2010/wordml" xmlns:w15="http://schemas.microsoft.com/office/word/2012/wordml" xmlns:w16="http://schemas.microsoft.com/office/word/2018/wordml" xmlns:w16cex="http://schemas.microsoft.com/office/word/2018/wordml/cex" xmlns:w16cid="http://schemas.microsoft.com/office/word/2016/wordml/cid" xmlns:w16se="http://schemas.microsoft.com/office/word/2015/wordml/symex" xmlns:wne="http://schemas.microsoft.com/office/word/2006/wordml" xmlns:wp="http://schemas.openxmlformats.org/drawingml/2006/wordprocessingDrawing" xmlns:wp14="http://schemas.microsoft.com/office/word/2010/wordprocessingDrawing" xmlns:wpc="http://schemas.microsoft.com/office/word/2010/wordprocessingCanvas" xmlns:wpg="http://schemas.microsoft.com/office/word/2010/wordprocessingGroup" xmlns:wpi="http://schemas.microsoft.com/office/word/2010/wordprocessingInk" xmlns:wps="http://schemas.microsoft.com/office/word/2010/wordprocessingShape" mc:Ignorable="w14 w15 w16se w16cid w16 w16cex wp14">
+  <w:abstractNum w15:restartNumberingAfterBreak="0" w:abstractNumId="0">
     <w:nsid w:val="9D16F37D"/>
     <w:multiLevelType w:val="multilevel"/>
     <w:tmpl w:val="9D08E15C"/>
@@ -633,9 +669,9 @@
       <w:lvlJc w:val="left"/>
       <w:pPr>
         <w:tabs>
-          <w:tab w:val="num" w:pos="0"/>
-        </w:tabs>
-        <w:ind w:left="480" w:hanging="480"/>
+          <w:tab w:pos="0" w:val="num"/>
+        </w:tabs>
+        <w:ind w:hanging="480" w:left="480"/>
       </w:pPr>
     </w:lvl>
     <w:lvl w:ilvl="1">
@@ -644,9 +680,9 @@
       <w:lvlJc w:val="left"/>
       <w:pPr>
         <w:tabs>
-          <w:tab w:val="num" w:pos="720"/>
-        </w:tabs>
-        <w:ind w:left="1200" w:hanging="480"/>
+          <w:tab w:pos="720" w:val="num"/>
+        </w:tabs>
+        <w:ind w:hanging="480" w:left="1200"/>
       </w:pPr>
     </w:lvl>
     <w:lvl w:ilvl="2">
@@ -655,9 +691,9 @@
       <w:lvlJc w:val="left"/>
       <w:pPr>
         <w:tabs>
-          <w:tab w:val="num" w:pos="1440"/>
-        </w:tabs>
-        <w:ind w:left="1920" w:hanging="480"/>
+          <w:tab w:pos="1440" w:val="num"/>
+        </w:tabs>
+        <w:ind w:hanging="480" w:left="1920"/>
       </w:pPr>
     </w:lvl>
     <w:lvl w:ilvl="3">
@@ -666,9 +702,9 @@
       <w:lvlJc w:val="left"/>
       <w:pPr>
         <w:tabs>
-          <w:tab w:val="num" w:pos="2160"/>
-        </w:tabs>
-        <w:ind w:left="2640" w:hanging="480"/>
+          <w:tab w:pos="2160" w:val="num"/>
+        </w:tabs>
+        <w:ind w:hanging="480" w:left="2640"/>
       </w:pPr>
     </w:lvl>
     <w:lvl w:ilvl="4">
@@ -677,9 +713,9 @@
       <w:lvlJc w:val="left"/>
       <w:pPr>
         <w:tabs>
-          <w:tab w:val="num" w:pos="2880"/>
-        </w:tabs>
-        <w:ind w:left="3360" w:hanging="480"/>
+          <w:tab w:pos="2880" w:val="num"/>
+        </w:tabs>
+        <w:ind w:hanging="480" w:left="3360"/>
       </w:pPr>
     </w:lvl>
     <w:lvl w:ilvl="5">
@@ -688,9 +724,9 @@
       <w:lvlJc w:val="left"/>
       <w:pPr>
         <w:tabs>
-          <w:tab w:val="num" w:pos="3600"/>
-        </w:tabs>
-        <w:ind w:left="4080" w:hanging="480"/>
+          <w:tab w:pos="3600" w:val="num"/>
+        </w:tabs>
+        <w:ind w:hanging="480" w:left="4080"/>
       </w:pPr>
     </w:lvl>
     <w:lvl w:ilvl="6">
@@ -699,9 +735,9 @@
       <w:lvlJc w:val="left"/>
       <w:pPr>
         <w:tabs>
-          <w:tab w:val="num" w:pos="4320"/>
-        </w:tabs>
-        <w:ind w:left="4800" w:hanging="480"/>
+          <w:tab w:pos="4320" w:val="num"/>
+        </w:tabs>
+        <w:ind w:hanging="480" w:left="4800"/>
       </w:pPr>
     </w:lvl>
     <w:lvl w:ilvl="7">
@@ -715,7 +751,7 @@
       <w:lvlJc w:val="left"/>
     </w:lvl>
   </w:abstractNum>
-  <w:abstractNum w:abstractNumId="1" w15:restartNumberingAfterBreak="0">
+  <w:abstractNum w15:restartNumberingAfterBreak="0" w:abstractNumId="1">
     <w:nsid w:val="AA98E7C5"/>
     <w:multiLevelType w:val="multilevel"/>
     <w:tmpl w:val="4D96E7D4"/>
@@ -726,9 +762,9 @@
       <w:lvlJc w:val="left"/>
       <w:pPr>
         <w:tabs>
-          <w:tab w:val="num" w:pos="0"/>
-        </w:tabs>
-        <w:ind w:left="480" w:hanging="480"/>
+          <w:tab w:pos="0" w:val="num"/>
+        </w:tabs>
+        <w:ind w:hanging="480" w:left="480"/>
       </w:pPr>
     </w:lvl>
     <w:lvl w:ilvl="1">
@@ -738,9 +774,9 @@
       <w:lvlJc w:val="left"/>
       <w:pPr>
         <w:tabs>
-          <w:tab w:val="num" w:pos="720"/>
-        </w:tabs>
-        <w:ind w:left="1200" w:hanging="480"/>
+          <w:tab w:pos="720" w:val="num"/>
+        </w:tabs>
+        <w:ind w:hanging="480" w:left="1200"/>
       </w:pPr>
     </w:lvl>
     <w:lvl w:ilvl="2">
@@ -750,9 +786,9 @@
       <w:lvlJc w:val="left"/>
       <w:pPr>
         <w:tabs>
-          <w:tab w:val="num" w:pos="1440"/>
-        </w:tabs>
-        <w:ind w:left="1920" w:hanging="480"/>
+          <w:tab w:pos="1440" w:val="num"/>
+        </w:tabs>
+        <w:ind w:hanging="480" w:left="1920"/>
       </w:pPr>
     </w:lvl>
     <w:lvl w:ilvl="3">
@@ -762,9 +798,9 @@
       <w:lvlJc w:val="left"/>
       <w:pPr>
         <w:tabs>
-          <w:tab w:val="num" w:pos="2160"/>
-        </w:tabs>
-        <w:ind w:left="2640" w:hanging="480"/>
+          <w:tab w:pos="2160" w:val="num"/>
+        </w:tabs>
+        <w:ind w:hanging="480" w:left="2640"/>
       </w:pPr>
     </w:lvl>
     <w:lvl w:ilvl="4">
@@ -774,9 +810,9 @@
       <w:lvlJc w:val="left"/>
       <w:pPr>
         <w:tabs>
-          <w:tab w:val="num" w:pos="2880"/>
-        </w:tabs>
-        <w:ind w:left="3360" w:hanging="480"/>
+          <w:tab w:pos="2880" w:val="num"/>
+        </w:tabs>
+        <w:ind w:hanging="480" w:left="3360"/>
       </w:pPr>
     </w:lvl>
     <w:lvl w:ilvl="5">
@@ -786,9 +822,9 @@
       <w:lvlJc w:val="left"/>
       <w:pPr>
         <w:tabs>
-          <w:tab w:val="num" w:pos="3600"/>
-        </w:tabs>
-        <w:ind w:left="4080" w:hanging="480"/>
+          <w:tab w:pos="3600" w:val="num"/>
+        </w:tabs>
+        <w:ind w:hanging="480" w:left="4080"/>
       </w:pPr>
     </w:lvl>
     <w:lvl w:ilvl="6">
@@ -798,9 +834,9 @@
       <w:lvlJc w:val="left"/>
       <w:pPr>
         <w:tabs>
-          <w:tab w:val="num" w:pos="4320"/>
-        </w:tabs>
-        <w:ind w:left="4800" w:hanging="480"/>
+          <w:tab w:pos="4320" w:val="num"/>
+        </w:tabs>
+        <w:ind w:hanging="480" w:left="4800"/>
       </w:pPr>
     </w:lvl>
     <w:lvl w:ilvl="7">
@@ -814,7 +850,7 @@
       <w:lvlJc w:val="left"/>
     </w:lvl>
   </w:abstractNum>
-  <w:abstractNum w:abstractNumId="2" w15:restartNumberingAfterBreak="0">
+  <w:abstractNum w15:restartNumberingAfterBreak="0" w:abstractNumId="2">
     <w:nsid w:val="E17F69BA"/>
     <w:multiLevelType w:val="multilevel"/>
     <w:tmpl w:val="CF3E065A"/>
@@ -824,9 +860,9 @@
       <w:lvlJc w:val="left"/>
       <w:pPr>
         <w:tabs>
-          <w:tab w:val="num" w:pos="0"/>
-        </w:tabs>
-        <w:ind w:left="480" w:hanging="480"/>
+          <w:tab w:pos="0" w:val="num"/>
+        </w:tabs>
+        <w:ind w:hanging="480" w:left="480"/>
       </w:pPr>
     </w:lvl>
     <w:lvl w:ilvl="1">
@@ -835,9 +871,9 @@
       <w:lvlJc w:val="left"/>
       <w:pPr>
         <w:tabs>
-          <w:tab w:val="num" w:pos="720"/>
-        </w:tabs>
-        <w:ind w:left="1200" w:hanging="480"/>
+          <w:tab w:pos="720" w:val="num"/>
+        </w:tabs>
+        <w:ind w:hanging="480" w:left="1200"/>
       </w:pPr>
     </w:lvl>
     <w:lvl w:ilvl="2">
@@ -846,9 +882,9 @@
       <w:lvlJc w:val="left"/>
       <w:pPr>
         <w:tabs>
-          <w:tab w:val="num" w:pos="1440"/>
-        </w:tabs>
-        <w:ind w:left="1920" w:hanging="480"/>
+          <w:tab w:pos="1440" w:val="num"/>
+        </w:tabs>
+        <w:ind w:hanging="480" w:left="1920"/>
       </w:pPr>
     </w:lvl>
     <w:lvl w:ilvl="3">
@@ -857,9 +893,9 @@
       <w:lvlJc w:val="left"/>
       <w:pPr>
         <w:tabs>
-          <w:tab w:val="num" w:pos="2160"/>
-        </w:tabs>
-        <w:ind w:left="2640" w:hanging="480"/>
+          <w:tab w:pos="2160" w:val="num"/>
+        </w:tabs>
+        <w:ind w:hanging="480" w:left="2640"/>
       </w:pPr>
     </w:lvl>
     <w:lvl w:ilvl="4">
@@ -868,9 +904,9 @@
       <w:lvlJc w:val="left"/>
       <w:pPr>
         <w:tabs>
-          <w:tab w:val="num" w:pos="2880"/>
-        </w:tabs>
-        <w:ind w:left="3360" w:hanging="480"/>
+          <w:tab w:pos="2880" w:val="num"/>
+        </w:tabs>
+        <w:ind w:hanging="480" w:left="3360"/>
       </w:pPr>
     </w:lvl>
     <w:lvl w:ilvl="5">
@@ -879,9 +915,9 @@
       <w:lvlJc w:val="left"/>
       <w:pPr>
         <w:tabs>
-          <w:tab w:val="num" w:pos="3600"/>
-        </w:tabs>
-        <w:ind w:left="4080" w:hanging="480"/>
+          <w:tab w:pos="3600" w:val="num"/>
+        </w:tabs>
+        <w:ind w:hanging="480" w:left="4080"/>
       </w:pPr>
     </w:lvl>
     <w:lvl w:ilvl="6">
@@ -890,9 +926,9 @@
       <w:lvlJc w:val="left"/>
       <w:pPr>
         <w:tabs>
-          <w:tab w:val="num" w:pos="4320"/>
-        </w:tabs>
-        <w:ind w:left="4800" w:hanging="480"/>
+          <w:tab w:pos="4320" w:val="num"/>
+        </w:tabs>
+        <w:ind w:hanging="480" w:left="4800"/>
       </w:pPr>
     </w:lvl>
     <w:lvl w:ilvl="7">
@@ -906,7 +942,7 @@
       <w:lvlJc w:val="left"/>
     </w:lvl>
   </w:abstractNum>
-  <w:abstractNum w:abstractNumId="3" w15:restartNumberingAfterBreak="0">
+  <w:abstractNum w15:restartNumberingAfterBreak="0" w:abstractNumId="3">
     <w:nsid w:val="FFFFFF7C"/>
     <w:multiLevelType w:val="singleLevel"/>
     <w:tmpl w:val="A064CDFA"/>
@@ -917,13 +953,13 @@
       <w:lvlJc w:val="left"/>
       <w:pPr>
         <w:tabs>
-          <w:tab w:val="num" w:pos="1492"/>
-        </w:tabs>
-        <w:ind w:left="1492" w:hanging="360"/>
+          <w:tab w:pos="1492" w:val="num"/>
+        </w:tabs>
+        <w:ind w:hanging="360" w:left="1492"/>
       </w:pPr>
     </w:lvl>
   </w:abstractNum>
-  <w:abstractNum w:abstractNumId="4" w15:restartNumberingAfterBreak="0">
+  <w:abstractNum w15:restartNumberingAfterBreak="0" w:abstractNumId="4">
     <w:nsid w:val="FFFFFF7D"/>
     <w:multiLevelType w:val="singleLevel"/>
     <w:tmpl w:val="6FE88B68"/>
@@ -934,13 +970,13 @@
       <w:lvlJc w:val="left"/>
       <w:pPr>
         <w:tabs>
-          <w:tab w:val="num" w:pos="1209"/>
-        </w:tabs>
-        <w:ind w:left="1209" w:hanging="360"/>
+          <w:tab w:pos="1209" w:val="num"/>
+        </w:tabs>
+        <w:ind w:hanging="360" w:left="1209"/>
       </w:pPr>
     </w:lvl>
   </w:abstractNum>
-  <w:abstractNum w:abstractNumId="5" w15:restartNumberingAfterBreak="0">
+  <w:abstractNum w15:restartNumberingAfterBreak="0" w:abstractNumId="5">
     <w:nsid w:val="FFFFFF7E"/>
     <w:multiLevelType w:val="singleLevel"/>
     <w:tmpl w:val="B7942AE2"/>
@@ -951,13 +987,13 @@
       <w:lvlJc w:val="left"/>
       <w:pPr>
         <w:tabs>
-          <w:tab w:val="num" w:pos="926"/>
-        </w:tabs>
-        <w:ind w:left="926" w:hanging="360"/>
+          <w:tab w:pos="926" w:val="num"/>
+        </w:tabs>
+        <w:ind w:hanging="360" w:left="926"/>
       </w:pPr>
     </w:lvl>
   </w:abstractNum>
-  <w:abstractNum w:abstractNumId="6" w15:restartNumberingAfterBreak="0">
+  <w:abstractNum w15:restartNumberingAfterBreak="0" w:abstractNumId="6">
     <w:nsid w:val="FFFFFF7F"/>
     <w:multiLevelType w:val="singleLevel"/>
     <w:tmpl w:val="69C4DFC2"/>
@@ -968,13 +1004,13 @@
       <w:lvlJc w:val="left"/>
       <w:pPr>
         <w:tabs>
-          <w:tab w:val="num" w:pos="643"/>
-        </w:tabs>
-        <w:ind w:left="643" w:hanging="360"/>
+          <w:tab w:pos="643" w:val="num"/>
+        </w:tabs>
+        <w:ind w:hanging="360" w:left="643"/>
       </w:pPr>
     </w:lvl>
   </w:abstractNum>
-  <w:abstractNum w:abstractNumId="7" w15:restartNumberingAfterBreak="0">
+  <w:abstractNum w15:restartNumberingAfterBreak="0" w:abstractNumId="7">
     <w:nsid w:val="FFFFFF80"/>
     <w:multiLevelType w:val="singleLevel"/>
     <w:tmpl w:val="33B296C4"/>
@@ -985,16 +1021,16 @@
       <w:lvlJc w:val="left"/>
       <w:pPr>
         <w:tabs>
-          <w:tab w:val="num" w:pos="1492"/>
-        </w:tabs>
-        <w:ind w:left="1492" w:hanging="360"/>
+          <w:tab w:pos="1492" w:val="num"/>
+        </w:tabs>
+        <w:ind w:hanging="360" w:left="1492"/>
       </w:pPr>
       <w:rPr>
         <w:rFonts w:ascii="Symbol" w:hAnsi="Symbol" w:hint="default"/>
       </w:rPr>
     </w:lvl>
   </w:abstractNum>
-  <w:abstractNum w:abstractNumId="8" w15:restartNumberingAfterBreak="0">
+  <w:abstractNum w15:restartNumberingAfterBreak="0" w:abstractNumId="8">
     <w:nsid w:val="FFFFFF81"/>
     <w:multiLevelType w:val="singleLevel"/>
     <w:tmpl w:val="8B803DD0"/>
@@ -1005,16 +1041,16 @@
       <w:lvlJc w:val="left"/>
       <w:pPr>
         <w:tabs>
-          <w:tab w:val="num" w:pos="1209"/>
-        </w:tabs>
-        <w:ind w:left="1209" w:hanging="360"/>
+          <w:tab w:pos="1209" w:val="num"/>
+        </w:tabs>
+        <w:ind w:hanging="360" w:left="1209"/>
       </w:pPr>
       <w:rPr>
         <w:rFonts w:ascii="Symbol" w:hAnsi="Symbol" w:hint="default"/>
       </w:rPr>
     </w:lvl>
   </w:abstractNum>
-  <w:abstractNum w:abstractNumId="9" w15:restartNumberingAfterBreak="0">
+  <w:abstractNum w15:restartNumberingAfterBreak="0" w:abstractNumId="9">
     <w:nsid w:val="FFFFFF82"/>
     <w:multiLevelType w:val="singleLevel"/>
     <w:tmpl w:val="C5C6BD12"/>
@@ -1025,16 +1061,16 @@
       <w:lvlJc w:val="left"/>
       <w:pPr>
         <w:tabs>
-          <w:tab w:val="num" w:pos="926"/>
-        </w:tabs>
-        <w:ind w:left="926" w:hanging="360"/>
+          <w:tab w:pos="926" w:val="num"/>
+        </w:tabs>
+        <w:ind w:hanging="360" w:left="926"/>
       </w:pPr>
       <w:rPr>
         <w:rFonts w:ascii="Symbol" w:hAnsi="Symbol" w:hint="default"/>
       </w:rPr>
     </w:lvl>
   </w:abstractNum>
-  <w:abstractNum w:abstractNumId="10" w15:restartNumberingAfterBreak="0">
+  <w:abstractNum w15:restartNumberingAfterBreak="0" w:abstractNumId="10">
     <w:nsid w:val="FFFFFF83"/>
     <w:multiLevelType w:val="singleLevel"/>
     <w:tmpl w:val="003E9CCA"/>
@@ -1045,16 +1081,16 @@
       <w:lvlJc w:val="left"/>
       <w:pPr>
         <w:tabs>
-          <w:tab w:val="num" w:pos="643"/>
-        </w:tabs>
-        <w:ind w:left="643" w:hanging="360"/>
+          <w:tab w:pos="643" w:val="num"/>
+        </w:tabs>
+        <w:ind w:hanging="360" w:left="643"/>
       </w:pPr>
       <w:rPr>
         <w:rFonts w:ascii="Symbol" w:hAnsi="Symbol" w:hint="default"/>
       </w:rPr>
     </w:lvl>
   </w:abstractNum>
-  <w:abstractNum w:abstractNumId="11" w15:restartNumberingAfterBreak="0">
+  <w:abstractNum w15:restartNumberingAfterBreak="0" w:abstractNumId="11">
     <w:nsid w:val="FFFFFF88"/>
     <w:multiLevelType w:val="singleLevel"/>
     <w:tmpl w:val="D20EF2A4"/>
@@ -1065,13 +1101,13 @@
       <w:lvlJc w:val="left"/>
       <w:pPr>
         <w:tabs>
-          <w:tab w:val="num" w:pos="360"/>
-        </w:tabs>
-        <w:ind w:left="360" w:hanging="360"/>
+          <w:tab w:pos="360" w:val="num"/>
+        </w:tabs>
+        <w:ind w:hanging="360" w:left="360"/>
       </w:pPr>
     </w:lvl>
   </w:abstractNum>
-  <w:abstractNum w:abstractNumId="12" w15:restartNumberingAfterBreak="0">
+  <w:abstractNum w15:restartNumberingAfterBreak="0" w:abstractNumId="12">
     <w:nsid w:val="FFFFFF89"/>
     <w:multiLevelType w:val="singleLevel"/>
     <w:tmpl w:val="82AA17C8"/>
@@ -1082,16 +1118,16 @@
       <w:lvlJc w:val="left"/>
       <w:pPr>
         <w:tabs>
-          <w:tab w:val="num" w:pos="360"/>
-        </w:tabs>
-        <w:ind w:left="360" w:hanging="360"/>
+          <w:tab w:pos="360" w:val="num"/>
+        </w:tabs>
+        <w:ind w:hanging="360" w:left="360"/>
       </w:pPr>
       <w:rPr>
         <w:rFonts w:ascii="Symbol" w:hAnsi="Symbol" w:hint="default"/>
       </w:rPr>
     </w:lvl>
   </w:abstractNum>
-  <w:abstractNum w:abstractNumId="13" w15:restartNumberingAfterBreak="0">
+  <w:abstractNum w15:restartNumberingAfterBreak="0" w:abstractNumId="13">
     <w:nsid w:val="2D0B75AB"/>
     <w:multiLevelType w:val="multilevel"/>
     <w:tmpl w:val="0B4CA962"/>
@@ -1101,9 +1137,9 @@
       <w:lvlJc w:val="left"/>
       <w:pPr>
         <w:tabs>
-          <w:tab w:val="num" w:pos="0"/>
-        </w:tabs>
-        <w:ind w:left="480" w:hanging="480"/>
+          <w:tab w:pos="0" w:val="num"/>
+        </w:tabs>
+        <w:ind w:hanging="480" w:left="480"/>
       </w:pPr>
     </w:lvl>
     <w:lvl w:ilvl="1">
@@ -1112,9 +1148,9 @@
       <w:lvlJc w:val="left"/>
       <w:pPr>
         <w:tabs>
-          <w:tab w:val="num" w:pos="720"/>
-        </w:tabs>
-        <w:ind w:left="1200" w:hanging="480"/>
+          <w:tab w:pos="720" w:val="num"/>
+        </w:tabs>
+        <w:ind w:hanging="480" w:left="1200"/>
       </w:pPr>
     </w:lvl>
     <w:lvl w:ilvl="2">
@@ -1123,9 +1159,9 @@
       <w:lvlJc w:val="left"/>
       <w:pPr>
         <w:tabs>
-          <w:tab w:val="num" w:pos="1440"/>
-        </w:tabs>
-        <w:ind w:left="1920" w:hanging="480"/>
+          <w:tab w:pos="1440" w:val="num"/>
+        </w:tabs>
+        <w:ind w:hanging="480" w:left="1920"/>
       </w:pPr>
     </w:lvl>
     <w:lvl w:ilvl="3">
@@ -1134,9 +1170,9 @@
       <w:lvlJc w:val="left"/>
       <w:pPr>
         <w:tabs>
-          <w:tab w:val="num" w:pos="2160"/>
-        </w:tabs>
-        <w:ind w:left="2640" w:hanging="480"/>
+          <w:tab w:pos="2160" w:val="num"/>
+        </w:tabs>
+        <w:ind w:hanging="480" w:left="2640"/>
       </w:pPr>
     </w:lvl>
     <w:lvl w:ilvl="4">
@@ -1145,9 +1181,9 @@
       <w:lvlJc w:val="left"/>
       <w:pPr>
         <w:tabs>
-          <w:tab w:val="num" w:pos="2880"/>
-        </w:tabs>
-        <w:ind w:left="3360" w:hanging="480"/>
+          <w:tab w:pos="2880" w:val="num"/>
+        </w:tabs>
+        <w:ind w:hanging="480" w:left="3360"/>
       </w:pPr>
     </w:lvl>
     <w:lvl w:ilvl="5">
@@ -1156,9 +1192,9 @@
       <w:lvlJc w:val="left"/>
       <w:pPr>
         <w:tabs>
-          <w:tab w:val="num" w:pos="3600"/>
-        </w:tabs>
-        <w:ind w:left="4080" w:hanging="480"/>
+          <w:tab w:pos="3600" w:val="num"/>
+        </w:tabs>
+        <w:ind w:hanging="480" w:left="4080"/>
       </w:pPr>
     </w:lvl>
     <w:lvl w:ilvl="6">
@@ -1167,9 +1203,9 @@
       <w:lvlJc w:val="left"/>
       <w:pPr>
         <w:tabs>
-          <w:tab w:val="num" w:pos="4320"/>
-        </w:tabs>
-        <w:ind w:left="4800" w:hanging="480"/>
+          <w:tab w:pos="4320" w:val="num"/>
+        </w:tabs>
+        <w:ind w:hanging="480" w:left="4800"/>
       </w:pPr>
     </w:lvl>
     <w:lvl w:ilvl="7">
@@ -1183,7 +1219,7 @@
       <w:lvlJc w:val="left"/>
     </w:lvl>
   </w:abstractNum>
-  <w:abstractNum w:abstractNumId="14" w15:restartNumberingAfterBreak="0">
+  <w:abstractNum w15:restartNumberingAfterBreak="0" w:abstractNumId="14">
     <w:nsid w:val="2F8CD899"/>
     <w:multiLevelType w:val="multilevel"/>
     <w:tmpl w:val="49468BCA"/>
@@ -1194,9 +1230,9 @@
       <w:lvlJc w:val="left"/>
       <w:pPr>
         <w:tabs>
-          <w:tab w:val="num" w:pos="0"/>
-        </w:tabs>
-        <w:ind w:left="480" w:hanging="480"/>
+          <w:tab w:pos="0" w:val="num"/>
+        </w:tabs>
+        <w:ind w:hanging="480" w:left="480"/>
       </w:pPr>
     </w:lvl>
     <w:lvl w:ilvl="1">
@@ -1206,9 +1242,9 @@
       <w:lvlJc w:val="left"/>
       <w:pPr>
         <w:tabs>
-          <w:tab w:val="num" w:pos="720"/>
-        </w:tabs>
-        <w:ind w:left="1200" w:hanging="480"/>
+          <w:tab w:pos="720" w:val="num"/>
+        </w:tabs>
+        <w:ind w:hanging="480" w:left="1200"/>
       </w:pPr>
     </w:lvl>
     <w:lvl w:ilvl="2">
@@ -1218,9 +1254,9 @@
       <w:lvlJc w:val="left"/>
       <w:pPr>
         <w:tabs>
-          <w:tab w:val="num" w:pos="1440"/>
-        </w:tabs>
-        <w:ind w:left="1920" w:hanging="480"/>
+          <w:tab w:pos="1440" w:val="num"/>
+        </w:tabs>
+        <w:ind w:hanging="480" w:left="1920"/>
       </w:pPr>
     </w:lvl>
     <w:lvl w:ilvl="3">
@@ -1230,9 +1266,9 @@
       <w:lvlJc w:val="left"/>
       <w:pPr>
         <w:tabs>
-          <w:tab w:val="num" w:pos="2160"/>
-        </w:tabs>
-        <w:ind w:left="2640" w:hanging="480"/>
+          <w:tab w:pos="2160" w:val="num"/>
+        </w:tabs>
+        <w:ind w:hanging="480" w:left="2640"/>
       </w:pPr>
     </w:lvl>
     <w:lvl w:ilvl="4">
@@ -1242,9 +1278,9 @@
       <w:lvlJc w:val="left"/>
       <w:pPr>
         <w:tabs>
-          <w:tab w:val="num" w:pos="2880"/>
-        </w:tabs>
-        <w:ind w:left="3360" w:hanging="480"/>
+          <w:tab w:pos="2880" w:val="num"/>
+        </w:tabs>
+        <w:ind w:hanging="480" w:left="3360"/>
       </w:pPr>
     </w:lvl>
     <w:lvl w:ilvl="5">
@@ -1254,9 +1290,9 @@
       <w:lvlJc w:val="left"/>
       <w:pPr>
         <w:tabs>
-          <w:tab w:val="num" w:pos="3600"/>
-        </w:tabs>
-        <w:ind w:left="4080" w:hanging="480"/>
+          <w:tab w:pos="3600" w:val="num"/>
+        </w:tabs>
+        <w:ind w:hanging="480" w:left="4080"/>
       </w:pPr>
     </w:lvl>
     <w:lvl w:ilvl="6">
@@ -1266,9 +1302,9 @@
       <w:lvlJc w:val="left"/>
       <w:pPr>
         <w:tabs>
-          <w:tab w:val="num" w:pos="4320"/>
-        </w:tabs>
-        <w:ind w:left="4800" w:hanging="480"/>
+          <w:tab w:pos="4320" w:val="num"/>
+        </w:tabs>
+        <w:ind w:hanging="480" w:left="4800"/>
       </w:pPr>
     </w:lvl>
     <w:lvl w:ilvl="7">
@@ -1282,7 +1318,7 @@
       <w:lvlJc w:val="left"/>
     </w:lvl>
   </w:abstractNum>
-  <w:abstractNum w:abstractNumId="15" w15:restartNumberingAfterBreak="0">
+  <w:abstractNum w15:restartNumberingAfterBreak="0" w:abstractNumId="15">
     <w:nsid w:val="77259E51"/>
     <w:multiLevelType w:val="multilevel"/>
     <w:tmpl w:val="537C2202"/>
@@ -1293,9 +1329,9 @@
       <w:lvlJc w:val="left"/>
       <w:pPr>
         <w:tabs>
-          <w:tab w:val="num" w:pos="0"/>
-        </w:tabs>
-        <w:ind w:left="480" w:hanging="480"/>
+          <w:tab w:pos="0" w:val="num"/>
+        </w:tabs>
+        <w:ind w:hanging="480" w:left="480"/>
       </w:pPr>
     </w:lvl>
     <w:lvl w:ilvl="1">
@@ -1305,9 +1341,9 @@
       <w:lvlJc w:val="left"/>
       <w:pPr>
         <w:tabs>
-          <w:tab w:val="num" w:pos="720"/>
-        </w:tabs>
-        <w:ind w:left="1200" w:hanging="480"/>
+          <w:tab w:pos="720" w:val="num"/>
+        </w:tabs>
+        <w:ind w:hanging="480" w:left="1200"/>
       </w:pPr>
     </w:lvl>
     <w:lvl w:ilvl="2">
@@ -1317,9 +1353,9 @@
       <w:lvlJc w:val="left"/>
       <w:pPr>
         <w:tabs>
-          <w:tab w:val="num" w:pos="1440"/>
-        </w:tabs>
-        <w:ind w:left="1920" w:hanging="480"/>
+          <w:tab w:pos="1440" w:val="num"/>
+        </w:tabs>
+        <w:ind w:hanging="480" w:left="1920"/>
       </w:pPr>
     </w:lvl>
     <w:lvl w:ilvl="3">
@@ -1329,9 +1365,9 @@
       <w:lvlJc w:val="left"/>
       <w:pPr>
         <w:tabs>
-          <w:tab w:val="num" w:pos="2160"/>
-        </w:tabs>
-        <w:ind w:left="2640" w:hanging="480"/>
+          <w:tab w:pos="2160" w:val="num"/>
+        </w:tabs>
+        <w:ind w:hanging="480" w:left="2640"/>
       </w:pPr>
     </w:lvl>
     <w:lvl w:ilvl="4">
@@ -1341,9 +1377,9 @@
       <w:lvlJc w:val="left"/>
       <w:pPr>
         <w:tabs>
-          <w:tab w:val="num" w:pos="2880"/>
-        </w:tabs>
-        <w:ind w:left="3360" w:hanging="480"/>
+          <w:tab w:pos="2880" w:val="num"/>
+        </w:tabs>
+        <w:ind w:hanging="480" w:left="3360"/>
       </w:pPr>
     </w:lvl>
     <w:lvl w:ilvl="5">
@@ -1353,9 +1389,9 @@
       <w:lvlJc w:val="left"/>
       <w:pPr>
         <w:tabs>
-          <w:tab w:val="num" w:pos="3600"/>
-        </w:tabs>
-        <w:ind w:left="4080" w:hanging="480"/>
+          <w:tab w:pos="3600" w:val="num"/>
+        </w:tabs>
+        <w:ind w:hanging="480" w:left="4080"/>
       </w:pPr>
     </w:lvl>
     <w:lvl w:ilvl="6">
@@ -1365,9 +1401,9 @@
       <w:lvlJc w:val="left"/>
       <w:pPr>
         <w:tabs>
-          <w:tab w:val="num" w:pos="4320"/>
-        </w:tabs>
-        <w:ind w:left="4800" w:hanging="480"/>
+          <w:tab w:pos="4320" w:val="num"/>
+        </w:tabs>
+        <w:ind w:hanging="480" w:left="4800"/>
       </w:pPr>
     </w:lvl>
     <w:lvl w:ilvl="7">
@@ -1382,17 +1418,14 @@
     </w:lvl>
   </w:abstractNum>
   <w:abstractNum w:abstractNumId="990">
-    <w:nsid w:val="2c1ae401"/>
+    <w:nsid w:val="A990"/>
     <w:multiLevelType w:val="multilevel"/>
     <w:lvl w:ilvl="0">
       <w:numFmt w:val="bullet"/>
       <w:lvlText w:val=" "/>
       <w:lvlJc w:val="left"/>
       <w:pPr>
-        <w:tabs>
-          <w:tab w:val="num" w:pos="0"/>
-        </w:tabs>
-        <w:ind w:left="480" w:hanging="480"/>
+        <w:ind w:left="720" w:hanging="480"/>
       </w:pPr>
     </w:lvl>
     <w:lvl w:ilvl="1">
@@ -1400,10 +1433,7 @@
       <w:lvlText w:val=" "/>
       <w:lvlJc w:val="left"/>
       <w:pPr>
-        <w:tabs>
-          <w:tab w:val="num" w:pos="720"/>
-        </w:tabs>
-        <w:ind w:left="1200" w:hanging="480"/>
+        <w:ind w:left="1440" w:hanging="480"/>
       </w:pPr>
     </w:lvl>
     <w:lvl w:ilvl="2">
@@ -1411,10 +1441,7 @@
       <w:lvlText w:val=" "/>
       <w:lvlJc w:val="left"/>
       <w:pPr>
-        <w:tabs>
-          <w:tab w:val="num" w:pos="1440"/>
-        </w:tabs>
-        <w:ind w:left="1920" w:hanging="480"/>
+        <w:ind w:left="2160" w:hanging="480"/>
       </w:pPr>
     </w:lvl>
     <w:lvl w:ilvl="3">
@@ -1422,10 +1449,7 @@
       <w:lvlText w:val=" "/>
       <w:lvlJc w:val="left"/>
       <w:pPr>
-        <w:tabs>
-          <w:tab w:val="num" w:pos="2160"/>
-        </w:tabs>
-        <w:ind w:left="2640" w:hanging="480"/>
+        <w:ind w:left="2880" w:hanging="480"/>
       </w:pPr>
     </w:lvl>
     <w:lvl w:ilvl="4">
@@ -1433,10 +1457,7 @@
       <w:lvlText w:val=" "/>
       <w:lvlJc w:val="left"/>
       <w:pPr>
-        <w:tabs>
-          <w:tab w:val="num" w:pos="2880"/>
-        </w:tabs>
-        <w:ind w:left="3360" w:hanging="480"/>
+        <w:ind w:left="3600" w:hanging="480"/>
       </w:pPr>
     </w:lvl>
     <w:lvl w:ilvl="5">
@@ -1444,10 +1465,7 @@
       <w:lvlText w:val=" "/>
       <w:lvlJc w:val="left"/>
       <w:pPr>
-        <w:tabs>
-          <w:tab w:val="num" w:pos="3600"/>
-        </w:tabs>
-        <w:ind w:left="4080" w:hanging="480"/>
+        <w:ind w:left="4320" w:hanging="480"/>
       </w:pPr>
     </w:lvl>
     <w:lvl w:ilvl="6">
@@ -1455,10 +1473,7 @@
       <w:lvlText w:val=" "/>
       <w:lvlJc w:val="left"/>
       <w:pPr>
-        <w:tabs>
-          <w:tab w:val="num" w:pos="4320"/>
-        </w:tabs>
-        <w:ind w:left="4800" w:hanging="480"/>
+        <w:ind w:left="5040" w:hanging="480"/>
       </w:pPr>
     </w:lvl>
     <w:lvl w:ilvl="7">
@@ -1466,10 +1481,7 @@
       <w:lvlText w:val=" "/>
       <w:lvlJc w:val="left"/>
       <w:pPr>
-        <w:tabs>
-          <w:tab w:val="num" w:pos="5040"/>
-        </w:tabs>
-        <w:ind w:left="5520" w:hanging="480"/>
+        <w:ind w:left="5760" w:hanging="480"/>
       </w:pPr>
     </w:lvl>
     <w:lvl w:ilvl="8">
@@ -1477,25 +1489,19 @@
       <w:lvlText w:val=" "/>
       <w:lvlJc w:val="left"/>
       <w:pPr>
-        <w:tabs>
-          <w:tab w:val="num" w:pos="5760"/>
-        </w:tabs>
-        <w:ind w:left="6240" w:hanging="480"/>
+        <w:ind w:left="6480" w:hanging="480"/>
       </w:pPr>
     </w:lvl>
   </w:abstractNum>
   <w:abstractNum w:abstractNumId="991">
-    <w:nsid w:val="ea454b4c"/>
+    <w:nsid w:val="A991"/>
     <w:multiLevelType w:val="multilevel"/>
     <w:lvl w:ilvl="0">
       <w:numFmt w:val="bullet"/>
       <w:lvlText w:val="•"/>
       <w:lvlJc w:val="left"/>
       <w:pPr>
-        <w:tabs>
-          <w:tab w:val="num" w:pos="0"/>
-        </w:tabs>
-        <w:ind w:left="480" w:hanging="480"/>
+        <w:ind w:left="720" w:hanging="480"/>
       </w:pPr>
     </w:lvl>
     <w:lvl w:ilvl="1">
@@ -1503,10 +1509,7 @@
       <w:lvlText w:val="–"/>
       <w:lvlJc w:val="left"/>
       <w:pPr>
-        <w:tabs>
-          <w:tab w:val="num" w:pos="720"/>
-        </w:tabs>
-        <w:ind w:left="1200" w:hanging="480"/>
+        <w:ind w:left="1440" w:hanging="480"/>
       </w:pPr>
     </w:lvl>
     <w:lvl w:ilvl="2">
@@ -1514,10 +1517,7 @@
       <w:lvlText w:val="•"/>
       <w:lvlJc w:val="left"/>
       <w:pPr>
-        <w:tabs>
-          <w:tab w:val="num" w:pos="1440"/>
-        </w:tabs>
-        <w:ind w:left="1920" w:hanging="480"/>
+        <w:ind w:left="2160" w:hanging="480"/>
       </w:pPr>
     </w:lvl>
     <w:lvl w:ilvl="3">
@@ -1525,10 +1525,7 @@
       <w:lvlText w:val="–"/>
       <w:lvlJc w:val="left"/>
       <w:pPr>
-        <w:tabs>
-          <w:tab w:val="num" w:pos="2160"/>
-        </w:tabs>
-        <w:ind w:left="2640" w:hanging="480"/>
+        <w:ind w:left="2880" w:hanging="480"/>
       </w:pPr>
     </w:lvl>
     <w:lvl w:ilvl="4">
@@ -1536,10 +1533,7 @@
       <w:lvlText w:val="•"/>
       <w:lvlJc w:val="left"/>
       <w:pPr>
-        <w:tabs>
-          <w:tab w:val="num" w:pos="2880"/>
-        </w:tabs>
-        <w:ind w:left="3360" w:hanging="480"/>
+        <w:ind w:left="3600" w:hanging="480"/>
       </w:pPr>
     </w:lvl>
     <w:lvl w:ilvl="5">
@@ -1547,10 +1541,7 @@
       <w:lvlText w:val="–"/>
       <w:lvlJc w:val="left"/>
       <w:pPr>
-        <w:tabs>
-          <w:tab w:val="num" w:pos="3600"/>
-        </w:tabs>
-        <w:ind w:left="4080" w:hanging="480"/>
+        <w:ind w:left="4320" w:hanging="480"/>
       </w:pPr>
     </w:lvl>
     <w:lvl w:ilvl="6">
@@ -1558,10 +1549,7 @@
       <w:lvlText w:val="•"/>
       <w:lvlJc w:val="left"/>
       <w:pPr>
-        <w:tabs>
-          <w:tab w:val="num" w:pos="4320"/>
-        </w:tabs>
-        <w:ind w:left="4800" w:hanging="480"/>
+        <w:ind w:left="5040" w:hanging="480"/>
       </w:pPr>
     </w:lvl>
     <w:lvl w:ilvl="7">
@@ -1569,10 +1557,7 @@
       <w:lvlText w:val="–"/>
       <w:lvlJc w:val="left"/>
       <w:pPr>
-        <w:tabs>
-          <w:tab w:val="num" w:pos="5040"/>
-        </w:tabs>
-        <w:ind w:left="5520" w:hanging="480"/>
+        <w:ind w:left="5760" w:hanging="480"/>
       </w:pPr>
     </w:lvl>
     <w:lvl w:ilvl="8">
@@ -1580,10 +1565,7 @@
       <w:lvlText w:val="•"/>
       <w:lvlJc w:val="left"/>
       <w:pPr>
-        <w:tabs>
-          <w:tab w:val="num" w:pos="5760"/>
-        </w:tabs>
-        <w:ind w:left="6240" w:hanging="480"/>
+        <w:ind w:left="6480" w:hanging="480"/>
       </w:pPr>
     </w:lvl>
   </w:abstractNum>
@@ -1738,14 +1720,14 @@
 </file>
 
 <file path=word/styles.xml><?xml version="1.0" encoding="utf-8"?>
-<w:styles xmlns:mc="http://schemas.openxmlformats.org/markup-compatibility/2006" xmlns:r="http://schemas.openxmlformats.org/officeDocument/2006/relationships" xmlns:w="http://schemas.openxmlformats.org/wordprocessingml/2006/main" xmlns:w14="http://schemas.microsoft.com/office/word/2010/wordml" xmlns:w15="http://schemas.microsoft.com/office/word/2012/wordml" xmlns:w16cex="http://schemas.microsoft.com/office/word/2018/wordml/cex" xmlns:w16cid="http://schemas.microsoft.com/office/word/2016/wordml/cid" xmlns:w16="http://schemas.microsoft.com/office/word/2018/wordml" xmlns:w16se="http://schemas.microsoft.com/office/word/2015/wordml/symex" mc:Ignorable="w14 w15 w16se w16cid w16 w16cex">
+<w:styles xmlns:mc="http://schemas.openxmlformats.org/markup-compatibility/2006" xmlns:r="http://schemas.openxmlformats.org/officeDocument/2006/relationships" xmlns:w="http://schemas.openxmlformats.org/wordprocessingml/2006/main" xmlns:w14="http://schemas.microsoft.com/office/word/2010/wordml" xmlns:w15="http://schemas.microsoft.com/office/word/2012/wordml" xmlns:w16="http://schemas.microsoft.com/office/word/2018/wordml" xmlns:w16cex="http://schemas.microsoft.com/office/word/2018/wordml/cex" xmlns:w16cid="http://schemas.microsoft.com/office/word/2016/wordml/cid" xmlns:w16se="http://schemas.microsoft.com/office/word/2015/wordml/symex" mc:Ignorable="w14 w15 w16se w16cid w16 w16cex">
   <w:docDefaults>
     <w:rPrDefault>
       <w:rPr>
-        <w:rFonts w:asciiTheme="minorHAnsi" w:eastAsiaTheme="minorHAnsi" w:hAnsiTheme="minorHAnsi" w:cstheme="minorBidi"/>
+        <w:rFonts w:asciiTheme="minorHAnsi" w:cstheme="minorBidi" w:eastAsiaTheme="minorHAnsi" w:hAnsiTheme="minorHAnsi"/>
         <w:sz w:val="24"/>
         <w:szCs w:val="24"/>
-        <w:lang w:val="en-US" w:eastAsia="en-US" w:bidi="ar-SA"/>
+        <w:lang w:bidi="ar-SA" w:eastAsia="en-US" w:val="en-US"/>
       </w:rPr>
     </w:rPrDefault>
     <w:pPrDefault>
@@ -1754,7 +1736,7 @@
       </w:pPr>
     </w:pPrDefault>
   </w:docDefaults>
-  <w:latentStyles w:defLockedState="0" w:defUIPriority="0" w:defSemiHidden="0" w:defUnhideWhenUsed="0" w:defQFormat="0" w:count="376">
+  <w:latentStyles w:count="376" w:defLockedState="0" w:defQFormat="0" w:defSemiHidden="0" w:defUIPriority="0" w:defUnhideWhenUsed="0">
     <w:lsdException w:name="heading 6" w:semiHidden="1" w:unhideWhenUsed="1"/>
     <w:lsdException w:name="index 3" w:semiHidden="1" w:unhideWhenUsed="1"/>
     <w:lsdException w:name="index 4" w:semiHidden="1" w:unhideWhenUsed="1"/>
@@ -2091,11 +2073,11 @@
     <w:lsdException w:name="Unresolved Mention" w:semiHidden="1" w:uiPriority="99" w:unhideWhenUsed="1"/>
     <w:lsdException w:name="Smart Link" w:semiHidden="1" w:uiPriority="99" w:unhideWhenUsed="1"/>
   </w:latentStyles>
-  <w:style w:type="paragraph" w:default="1" w:styleId="Normal">
+  <w:style w:default="1" w:styleId="Normal" w:type="paragraph">
     <w:name w:val="Normal"/>
     <w:qFormat/>
   </w:style>
-  <w:style w:type="paragraph" w:styleId="Heading1">
+  <w:style w:styleId="Heading1" w:type="paragraph">
     <w:name w:val="heading 1"/>
     <w:basedOn w:val="Normal"/>
     <w:next w:val="BodyText"/>
@@ -2105,19 +2087,19 @@
     <w:pPr>
       <w:keepNext/>
       <w:keepLines/>
-      <w:spacing w:before="480" w:after="240"/>
+      <w:spacing w:after="240" w:before="480"/>
       <w:outlineLvl w:val="0"/>
     </w:pPr>
     <w:rPr>
-      <w:rFonts w:eastAsiaTheme="majorEastAsia" w:cstheme="majorBidi"/>
+      <w:rFonts w:cstheme="majorBidi" w:eastAsiaTheme="majorEastAsia"/>
       <w:b/>
       <w:bCs/>
-      <w:color w:val="000000" w:themeColor="text1"/>
+      <w:color w:themeColor="text1" w:val="000000"/>
       <w:sz w:val="32"/>
       <w:szCs w:val="32"/>
     </w:rPr>
   </w:style>
-  <w:style w:type="paragraph" w:styleId="Heading2">
+  <w:style w:styleId="Heading2" w:type="paragraph">
     <w:name w:val="heading 2"/>
     <w:basedOn w:val="Normal"/>
     <w:next w:val="BodyText"/>
@@ -2128,19 +2110,19 @@
     <w:pPr>
       <w:keepNext/>
       <w:keepLines/>
-      <w:spacing w:before="200" w:after="0"/>
+      <w:spacing w:after="0" w:before="200"/>
       <w:outlineLvl w:val="1"/>
     </w:pPr>
     <w:rPr>
-      <w:rFonts w:eastAsiaTheme="majorEastAsia" w:cstheme="majorBidi"/>
+      <w:rFonts w:cstheme="majorBidi" w:eastAsiaTheme="majorEastAsia"/>
       <w:b/>
       <w:bCs/>
-      <w:color w:val="000000" w:themeColor="text1"/>
+      <w:color w:themeColor="text1" w:val="000000"/>
       <w:sz w:val="28"/>
       <w:szCs w:val="32"/>
     </w:rPr>
   </w:style>
-  <w:style w:type="paragraph" w:styleId="Heading3">
+  <w:style w:styleId="Heading3" w:type="paragraph">
     <w:name w:val="heading 3"/>
     <w:basedOn w:val="Normal"/>
     <w:next w:val="BodyText"/>
@@ -2151,18 +2133,18 @@
     <w:pPr>
       <w:keepNext/>
       <w:keepLines/>
-      <w:spacing w:before="200" w:after="0"/>
+      <w:spacing w:after="0" w:before="200"/>
       <w:outlineLvl w:val="2"/>
     </w:pPr>
     <w:rPr>
-      <w:rFonts w:eastAsiaTheme="majorEastAsia" w:cstheme="majorBidi"/>
+      <w:rFonts w:cstheme="majorBidi" w:eastAsiaTheme="majorEastAsia"/>
       <w:b/>
       <w:bCs/>
-      <w:color w:val="000000" w:themeColor="text1"/>
+      <w:color w:themeColor="text1" w:val="000000"/>
       <w:szCs w:val="28"/>
     </w:rPr>
   </w:style>
-  <w:style w:type="paragraph" w:styleId="Heading4">
+  <w:style w:styleId="Heading4" w:type="paragraph">
     <w:name w:val="heading 4"/>
     <w:basedOn w:val="Normal"/>
     <w:next w:val="BodyText"/>
@@ -2173,17 +2155,17 @@
     <w:pPr>
       <w:keepNext/>
       <w:keepLines/>
-      <w:spacing w:before="200" w:after="0"/>
+      <w:spacing w:after="0" w:before="200"/>
       <w:outlineLvl w:val="3"/>
     </w:pPr>
     <w:rPr>
-      <w:rFonts w:eastAsiaTheme="majorEastAsia" w:cstheme="majorBidi"/>
+      <w:rFonts w:cstheme="majorBidi" w:eastAsiaTheme="majorEastAsia"/>
       <w:bCs/>
       <w:i/>
-      <w:color w:val="000000" w:themeColor="text1"/>
-    </w:rPr>
-  </w:style>
-  <w:style w:type="paragraph" w:styleId="Heading5">
+      <w:color w:themeColor="text1" w:val="000000"/>
+    </w:rPr>
+  </w:style>
+  <w:style w:styleId="Heading5" w:type="paragraph">
     <w:name w:val="heading 5"/>
     <w:basedOn w:val="Normal"/>
     <w:next w:val="BodyText"/>
@@ -2193,17 +2175,17 @@
     <w:pPr>
       <w:keepNext/>
       <w:keepLines/>
-      <w:spacing w:before="200" w:after="0"/>
+      <w:spacing w:after="0" w:before="200"/>
       <w:outlineLvl w:val="4"/>
     </w:pPr>
     <w:rPr>
-      <w:rFonts w:asciiTheme="majorHAnsi" w:eastAsiaTheme="majorEastAsia" w:hAnsiTheme="majorHAnsi" w:cstheme="majorBidi"/>
+      <w:rFonts w:asciiTheme="majorHAnsi" w:cstheme="majorBidi" w:eastAsiaTheme="majorEastAsia" w:hAnsiTheme="majorHAnsi"/>
       <w:i/>
       <w:iCs/>
-      <w:color w:val="4F81BD" w:themeColor="accent1"/>
-    </w:rPr>
-  </w:style>
-  <w:style w:type="paragraph" w:styleId="Heading6">
+      <w:color w:themeColor="accent1" w:val="4F81BD"/>
+    </w:rPr>
+  </w:style>
+  <w:style w:styleId="Heading6" w:type="paragraph">
     <w:name w:val="heading 6"/>
     <w:basedOn w:val="Normal"/>
     <w:next w:val="BodyText"/>
@@ -2213,53 +2195,53 @@
     <w:pPr>
       <w:keepNext/>
       <w:keepLines/>
-      <w:spacing w:before="200" w:after="0"/>
+      <w:spacing w:after="0" w:before="200"/>
       <w:outlineLvl w:val="5"/>
     </w:pPr>
     <w:rPr>
-      <w:rFonts w:asciiTheme="majorHAnsi" w:eastAsiaTheme="majorEastAsia" w:hAnsiTheme="majorHAnsi" w:cstheme="majorBidi"/>
-      <w:color w:val="4F81BD" w:themeColor="accent1"/>
-    </w:rPr>
-  </w:style>
-  <w:style w:type="character" w:default="1" w:styleId="DefaultParagraphFont">
+      <w:rFonts w:asciiTheme="majorHAnsi" w:cstheme="majorBidi" w:eastAsiaTheme="majorEastAsia" w:hAnsiTheme="majorHAnsi"/>
+      <w:color w:themeColor="accent1" w:val="4F81BD"/>
+    </w:rPr>
+  </w:style>
+  <w:style w:default="1" w:styleId="DefaultParagraphFont" w:type="character">
     <w:name w:val="Default Paragraph Font"/>
     <w:uiPriority w:val="1"/>
     <w:semiHidden/>
     <w:unhideWhenUsed/>
   </w:style>
-  <w:style w:type="table" w:default="1" w:styleId="TableNormal">
+  <w:style w:default="1" w:styleId="TableNormal" w:type="table">
     <w:name w:val="Normal Table"/>
     <w:uiPriority w:val="99"/>
     <w:semiHidden/>
     <w:unhideWhenUsed/>
     <w:tblPr>
-      <w:tblInd w:w="0" w:type="dxa"/>
+      <w:tblInd w:type="dxa" w:w="0"/>
       <w:tblCellMar>
-        <w:top w:w="0" w:type="dxa"/>
-        <w:left w:w="108" w:type="dxa"/>
-        <w:bottom w:w="0" w:type="dxa"/>
-        <w:right w:w="108" w:type="dxa"/>
+        <w:top w:type="dxa" w:w="0"/>
+        <w:left w:type="dxa" w:w="108"/>
+        <w:bottom w:type="dxa" w:w="0"/>
+        <w:right w:type="dxa" w:w="108"/>
       </w:tblCellMar>
     </w:tblPr>
   </w:style>
-  <w:style w:type="numbering" w:default="1" w:styleId="NoList">
+  <w:style w:default="1" w:styleId="NoList" w:type="numbering">
     <w:name w:val="No List"/>
     <w:uiPriority w:val="99"/>
     <w:semiHidden/>
     <w:unhideWhenUsed/>
   </w:style>
-  <w:style w:type="paragraph" w:styleId="BodyText">
+  <w:style w:styleId="BodyText" w:type="paragraph">
     <w:name w:val="Body Text"/>
     <w:basedOn w:val="Normal"/>
     <w:link w:val="BodyTextChar"/>
     <w:qFormat/>
     <w:rsid w:val="005D0CD4"/>
     <w:pPr>
-      <w:spacing w:before="180" w:after="180" w:line="480" w:lineRule="auto"/>
+      <w:spacing w:after="180" w:before="180" w:line="480" w:lineRule="auto"/>
       <w:ind w:firstLine="720"/>
     </w:pPr>
   </w:style>
-  <w:style w:type="paragraph" w:customStyle="1" w:styleId="FirstParagraph">
+  <w:style w:customStyle="1" w:styleId="FirstParagraph" w:type="paragraph">
     <w:name w:val="First Paragraph"/>
     <w:basedOn w:val="BodyText"/>
     <w:next w:val="BodyText"/>
@@ -2269,17 +2251,17 @@
       <w:ind w:firstLine="0"/>
     </w:pPr>
   </w:style>
-  <w:style w:type="paragraph" w:customStyle="1" w:styleId="Compact">
+  <w:style w:customStyle="1" w:styleId="Compact" w:type="paragraph">
     <w:name w:val="Compact"/>
     <w:basedOn w:val="BodyText"/>
     <w:qFormat/>
     <w:rsid w:val="005D0CD4"/>
     <w:pPr>
-      <w:spacing w:before="36" w:after="36" w:line="240" w:lineRule="auto"/>
+      <w:spacing w:after="36" w:before="36" w:line="240" w:lineRule="auto"/>
       <w:ind w:firstLine="0"/>
     </w:pPr>
   </w:style>
-  <w:style w:type="paragraph" w:styleId="Title">
+  <w:style w:styleId="Title" w:type="paragraph">
     <w:name w:val="Title"/>
     <w:basedOn w:val="Normal"/>
     <w:next w:val="BodyText"/>
@@ -2288,19 +2270,19 @@
     <w:pPr>
       <w:keepNext/>
       <w:keepLines/>
-      <w:spacing w:before="480" w:after="240"/>
+      <w:spacing w:after="240" w:before="480"/>
       <w:jc w:val="center"/>
     </w:pPr>
     <w:rPr>
-      <w:rFonts w:eastAsiaTheme="majorEastAsia" w:cstheme="majorBidi"/>
+      <w:rFonts w:cstheme="majorBidi" w:eastAsiaTheme="majorEastAsia"/>
       <w:b/>
       <w:bCs/>
-      <w:color w:val="000000" w:themeColor="text1"/>
+      <w:color w:themeColor="text1" w:val="000000"/>
       <w:sz w:val="32"/>
       <w:szCs w:val="36"/>
     </w:rPr>
   </w:style>
-  <w:style w:type="paragraph" w:styleId="Subtitle">
+  <w:style w:styleId="Subtitle" w:type="paragraph">
     <w:name w:val="Subtitle"/>
     <w:basedOn w:val="Title"/>
     <w:next w:val="BodyText"/>
@@ -2313,7 +2295,7 @@
       <w:szCs w:val="30"/>
     </w:rPr>
   </w:style>
-  <w:style w:type="paragraph" w:customStyle="1" w:styleId="Author">
+  <w:style w:customStyle="1" w:styleId="Author" w:type="paragraph">
     <w:name w:val="Author"/>
     <w:next w:val="BodyText"/>
     <w:qFormat/>
@@ -2323,7 +2305,7 @@
       <w:jc w:val="center"/>
     </w:pPr>
   </w:style>
-  <w:style w:type="paragraph" w:styleId="Date">
+  <w:style w:styleId="Date" w:type="paragraph">
     <w:name w:val="Date"/>
     <w:next w:val="BodyText"/>
     <w:qFormat/>
@@ -2333,7 +2315,7 @@
       <w:jc w:val="center"/>
     </w:pPr>
   </w:style>
-  <w:style w:type="paragraph" w:customStyle="1" w:styleId="Abstract">
+  <w:style w:customStyle="1" w:styleId="Abstract" w:type="paragraph">
     <w:name w:val="Abstract"/>
     <w:basedOn w:val="Normal"/>
     <w:next w:val="BodyText"/>
@@ -2341,24 +2323,24 @@
     <w:pPr>
       <w:keepNext/>
       <w:keepLines/>
-      <w:spacing w:before="300" w:after="300"/>
+      <w:spacing w:after="300" w:before="300"/>
     </w:pPr>
     <w:rPr>
       <w:sz w:val="20"/>
       <w:szCs w:val="20"/>
     </w:rPr>
   </w:style>
-  <w:style w:type="paragraph" w:styleId="Bibliography">
+  <w:style w:styleId="Bibliography" w:type="paragraph">
     <w:name w:val="Bibliography"/>
     <w:basedOn w:val="Normal"/>
     <w:qFormat/>
     <w:rsid w:val="00F7750A"/>
     <w:pPr>
       <w:spacing w:line="276" w:lineRule="auto"/>
-      <w:ind w:left="720" w:hanging="720"/>
+      <w:ind w:hanging="720" w:left="720"/>
     </w:pPr>
   </w:style>
-  <w:style w:type="paragraph" w:styleId="BlockText">
+  <w:style w:styleId="BlockText" w:type="paragraph">
     <w:name w:val="Block Text"/>
     <w:basedOn w:val="BodyText"/>
     <w:next w:val="BodyText"/>
@@ -2366,23 +2348,23 @@
     <w:unhideWhenUsed/>
     <w:qFormat/>
     <w:pPr>
-      <w:spacing w:before="100" w:after="100"/>
+      <w:spacing w:after="100" w:before="100"/>
     </w:pPr>
     <w:rPr>
-      <w:rFonts w:asciiTheme="majorHAnsi" w:eastAsiaTheme="majorEastAsia" w:hAnsiTheme="majorHAnsi" w:cstheme="majorBidi"/>
+      <w:rFonts w:asciiTheme="majorHAnsi" w:cstheme="majorBidi" w:eastAsiaTheme="majorEastAsia" w:hAnsiTheme="majorHAnsi"/>
       <w:bCs/>
       <w:sz w:val="20"/>
       <w:szCs w:val="20"/>
     </w:rPr>
   </w:style>
-  <w:style w:type="paragraph" w:styleId="FootnoteText">
+  <w:style w:styleId="FootnoteText" w:type="paragraph">
     <w:name w:val="footnote text"/>
     <w:basedOn w:val="Normal"/>
     <w:uiPriority w:val="9"/>
     <w:unhideWhenUsed/>
     <w:qFormat/>
   </w:style>
-  <w:style w:type="paragraph" w:customStyle="1" w:styleId="DefinitionTerm">
+  <w:style w:customStyle="1" w:styleId="DefinitionTerm" w:type="paragraph">
     <w:name w:val="Definition Term"/>
     <w:basedOn w:val="Normal"/>
     <w:next w:val="Definition"/>
@@ -2395,11 +2377,11 @@
       <w:b/>
     </w:rPr>
   </w:style>
-  <w:style w:type="paragraph" w:customStyle="1" w:styleId="Definition">
+  <w:style w:customStyle="1" w:styleId="Definition" w:type="paragraph">
     <w:name w:val="Definition"/>
     <w:basedOn w:val="Normal"/>
   </w:style>
-  <w:style w:type="paragraph" w:styleId="Caption">
+  <w:style w:styleId="Caption" w:type="paragraph">
     <w:name w:val="caption"/>
     <w:basedOn w:val="Normal"/>
     <w:link w:val="CaptionChar"/>
@@ -2410,34 +2392,34 @@
       <w:i/>
     </w:rPr>
   </w:style>
-  <w:style w:type="paragraph" w:customStyle="1" w:styleId="TableCaption">
+  <w:style w:customStyle="1" w:styleId="TableCaption" w:type="paragraph">
     <w:name w:val="Table Caption"/>
     <w:basedOn w:val="Caption"/>
     <w:pPr>
       <w:keepNext/>
     </w:pPr>
   </w:style>
-  <w:style w:type="paragraph" w:customStyle="1" w:styleId="ImageCaption">
+  <w:style w:customStyle="1" w:styleId="ImageCaption" w:type="paragraph">
     <w:name w:val="Image Caption"/>
     <w:basedOn w:val="Caption"/>
   </w:style>
-  <w:style w:type="paragraph" w:customStyle="1" w:styleId="Figure">
+  <w:style w:customStyle="1" w:styleId="Figure" w:type="paragraph">
     <w:name w:val="Figure"/>
     <w:basedOn w:val="Normal"/>
   </w:style>
-  <w:style w:type="paragraph" w:customStyle="1" w:styleId="FigurewithCaption">
+  <w:style w:customStyle="1" w:styleId="FigurewithCaption" w:type="paragraph">
     <w:name w:val="Figure with Caption"/>
     <w:basedOn w:val="Figure"/>
     <w:pPr>
       <w:keepNext/>
     </w:pPr>
   </w:style>
-  <w:style w:type="character" w:customStyle="1" w:styleId="CaptionChar">
+  <w:style w:customStyle="1" w:styleId="CaptionChar" w:type="character">
     <w:name w:val="Caption Char"/>
     <w:basedOn w:val="DefaultParagraphFont"/>
     <w:link w:val="Caption"/>
   </w:style>
-  <w:style w:type="character" w:customStyle="1" w:styleId="VerbatimChar">
+  <w:style w:customStyle="1" w:styleId="VerbatimChar" w:type="character">
     <w:name w:val="Verbatim Char"/>
     <w:basedOn w:val="CaptionChar"/>
     <w:link w:val="SourceCode"/>
@@ -2446,21 +2428,21 @@
       <w:sz w:val="22"/>
     </w:rPr>
   </w:style>
-  <w:style w:type="character" w:styleId="FootnoteReference">
+  <w:style w:styleId="FootnoteReference" w:type="character">
     <w:name w:val="footnote reference"/>
     <w:basedOn w:val="CaptionChar"/>
     <w:rPr>
       <w:vertAlign w:val="superscript"/>
     </w:rPr>
   </w:style>
-  <w:style w:type="character" w:styleId="Hyperlink">
+  <w:style w:styleId="Hyperlink" w:type="character">
     <w:name w:val="Hyperlink"/>
     <w:basedOn w:val="CaptionChar"/>
     <w:rPr>
-      <w:color w:val="4F81BD" w:themeColor="accent1"/>
-    </w:rPr>
-  </w:style>
-  <w:style w:type="paragraph" w:styleId="TOCHeading">
+      <w:color w:themeColor="accent1" w:val="4F81BD"/>
+    </w:rPr>
+  </w:style>
+  <w:style w:styleId="TOCHeading" w:type="paragraph">
     <w:name w:val="TOC Heading"/>
     <w:basedOn w:val="Heading1"/>
     <w:next w:val="BodyText"/>
@@ -2474,19 +2456,19 @@
     <w:rPr>
       <w:b w:val="0"/>
       <w:bCs w:val="0"/>
-      <w:color w:val="365F91" w:themeColor="accent1" w:themeShade="BF"/>
-    </w:rPr>
-  </w:style>
-  <w:style w:type="paragraph" w:customStyle="1" w:styleId="SourceCode">
+      <w:color w:themeColor="accent1" w:themeShade="BF" w:val="365F91"/>
+    </w:rPr>
+  </w:style>
+  <w:style w:customStyle="1" w:styleId="SourceCode" w:type="paragraph">
     <w:name w:val="Source Code"/>
     <w:basedOn w:val="Normal"/>
     <w:link w:val="VerbatimChar"/>
     <w:pPr>
-      <w:shd w:val="clear" w:color="auto" w:fill="F8F8F8"/>
+      <w:shd w:color="auto" w:fill="F8F8F8" w:val="clear"/>
       <w:wordWrap w:val="0"/>
     </w:pPr>
   </w:style>
-  <w:style w:type="character" w:customStyle="1" w:styleId="KeywordTok">
+  <w:style w:customStyle="1" w:styleId="KeywordTok" w:type="character">
     <w:name w:val="KeywordTok"/>
     <w:basedOn w:val="VerbatimChar"/>
     <w:rPr>
@@ -2494,119 +2476,119 @@
       <w:b/>
       <w:color w:val="204A87"/>
       <w:sz w:val="22"/>
-      <w:shd w:val="clear" w:color="auto" w:fill="F8F8F8"/>
-    </w:rPr>
-  </w:style>
-  <w:style w:type="character" w:customStyle="1" w:styleId="DataTypeTok">
+      <w:shd w:color="auto" w:fill="F8F8F8" w:val="clear"/>
+    </w:rPr>
+  </w:style>
+  <w:style w:customStyle="1" w:styleId="DataTypeTok" w:type="character">
     <w:name w:val="DataTypeTok"/>
     <w:basedOn w:val="VerbatimChar"/>
     <w:rPr>
       <w:rFonts w:ascii="Consolas" w:hAnsi="Consolas"/>
       <w:color w:val="204A87"/>
       <w:sz w:val="22"/>
-      <w:shd w:val="clear" w:color="auto" w:fill="F8F8F8"/>
-    </w:rPr>
-  </w:style>
-  <w:style w:type="character" w:customStyle="1" w:styleId="DecValTok">
+      <w:shd w:color="auto" w:fill="F8F8F8" w:val="clear"/>
+    </w:rPr>
+  </w:style>
+  <w:style w:customStyle="1" w:styleId="DecValTok" w:type="character">
     <w:name w:val="DecValTok"/>
     <w:basedOn w:val="VerbatimChar"/>
     <w:rPr>
       <w:rFonts w:ascii="Consolas" w:hAnsi="Consolas"/>
       <w:color w:val="0000CF"/>
       <w:sz w:val="22"/>
-      <w:shd w:val="clear" w:color="auto" w:fill="F8F8F8"/>
-    </w:rPr>
-  </w:style>
-  <w:style w:type="character" w:customStyle="1" w:styleId="BaseNTok">
+      <w:shd w:color="auto" w:fill="F8F8F8" w:val="clear"/>
+    </w:rPr>
+  </w:style>
+  <w:style w:customStyle="1" w:styleId="BaseNTok" w:type="character">
     <w:name w:val="BaseNTok"/>
     <w:basedOn w:val="VerbatimChar"/>
     <w:rPr>
       <w:rFonts w:ascii="Consolas" w:hAnsi="Consolas"/>
       <w:color w:val="0000CF"/>
       <w:sz w:val="22"/>
-      <w:shd w:val="clear" w:color="auto" w:fill="F8F8F8"/>
-    </w:rPr>
-  </w:style>
-  <w:style w:type="character" w:customStyle="1" w:styleId="FloatTok">
+      <w:shd w:color="auto" w:fill="F8F8F8" w:val="clear"/>
+    </w:rPr>
+  </w:style>
+  <w:style w:customStyle="1" w:styleId="FloatTok" w:type="character">
     <w:name w:val="FloatTok"/>
     <w:basedOn w:val="VerbatimChar"/>
     <w:rPr>
       <w:rFonts w:ascii="Consolas" w:hAnsi="Consolas"/>
       <w:color w:val="0000CF"/>
       <w:sz w:val="22"/>
-      <w:shd w:val="clear" w:color="auto" w:fill="F8F8F8"/>
-    </w:rPr>
-  </w:style>
-  <w:style w:type="character" w:customStyle="1" w:styleId="ConstantTok">
+      <w:shd w:color="auto" w:fill="F8F8F8" w:val="clear"/>
+    </w:rPr>
+  </w:style>
+  <w:style w:customStyle="1" w:styleId="ConstantTok" w:type="character">
     <w:name w:val="ConstantTok"/>
     <w:basedOn w:val="VerbatimChar"/>
     <w:rPr>
       <w:rFonts w:ascii="Consolas" w:hAnsi="Consolas"/>
       <w:color w:val="000000"/>
       <w:sz w:val="22"/>
-      <w:shd w:val="clear" w:color="auto" w:fill="F8F8F8"/>
-    </w:rPr>
-  </w:style>
-  <w:style w:type="character" w:customStyle="1" w:styleId="CharTok">
+      <w:shd w:color="auto" w:fill="F8F8F8" w:val="clear"/>
+    </w:rPr>
+  </w:style>
+  <w:style w:customStyle="1" w:styleId="CharTok" w:type="character">
     <w:name w:val="CharTok"/>
     <w:basedOn w:val="VerbatimChar"/>
     <w:rPr>
       <w:rFonts w:ascii="Consolas" w:hAnsi="Consolas"/>
       <w:color w:val="4E9A06"/>
       <w:sz w:val="22"/>
-      <w:shd w:val="clear" w:color="auto" w:fill="F8F8F8"/>
-    </w:rPr>
-  </w:style>
-  <w:style w:type="character" w:customStyle="1" w:styleId="SpecialCharTok">
+      <w:shd w:color="auto" w:fill="F8F8F8" w:val="clear"/>
+    </w:rPr>
+  </w:style>
+  <w:style w:customStyle="1" w:styleId="SpecialCharTok" w:type="character">
     <w:name w:val="SpecialCharTok"/>
     <w:basedOn w:val="VerbatimChar"/>
     <w:rPr>
       <w:rFonts w:ascii="Consolas" w:hAnsi="Consolas"/>
       <w:color w:val="000000"/>
       <w:sz w:val="22"/>
-      <w:shd w:val="clear" w:color="auto" w:fill="F8F8F8"/>
-    </w:rPr>
-  </w:style>
-  <w:style w:type="character" w:customStyle="1" w:styleId="StringTok">
+      <w:shd w:color="auto" w:fill="F8F8F8" w:val="clear"/>
+    </w:rPr>
+  </w:style>
+  <w:style w:customStyle="1" w:styleId="StringTok" w:type="character">
     <w:name w:val="StringTok"/>
     <w:basedOn w:val="VerbatimChar"/>
     <w:rPr>
       <w:rFonts w:ascii="Consolas" w:hAnsi="Consolas"/>
       <w:color w:val="4E9A06"/>
       <w:sz w:val="22"/>
-      <w:shd w:val="clear" w:color="auto" w:fill="F8F8F8"/>
-    </w:rPr>
-  </w:style>
-  <w:style w:type="character" w:customStyle="1" w:styleId="VerbatimStringTok">
+      <w:shd w:color="auto" w:fill="F8F8F8" w:val="clear"/>
+    </w:rPr>
+  </w:style>
+  <w:style w:customStyle="1" w:styleId="VerbatimStringTok" w:type="character">
     <w:name w:val="VerbatimStringTok"/>
     <w:basedOn w:val="VerbatimChar"/>
     <w:rPr>
       <w:rFonts w:ascii="Consolas" w:hAnsi="Consolas"/>
       <w:color w:val="4E9A06"/>
       <w:sz w:val="22"/>
-      <w:shd w:val="clear" w:color="auto" w:fill="F8F8F8"/>
-    </w:rPr>
-  </w:style>
-  <w:style w:type="character" w:customStyle="1" w:styleId="SpecialStringTok">
+      <w:shd w:color="auto" w:fill="F8F8F8" w:val="clear"/>
+    </w:rPr>
+  </w:style>
+  <w:style w:customStyle="1" w:styleId="SpecialStringTok" w:type="character">
     <w:name w:val="SpecialStringTok"/>
     <w:basedOn w:val="VerbatimChar"/>
     <w:rPr>
       <w:rFonts w:ascii="Consolas" w:hAnsi="Consolas"/>
       <w:color w:val="4E9A06"/>
       <w:sz w:val="22"/>
-      <w:shd w:val="clear" w:color="auto" w:fill="F8F8F8"/>
-    </w:rPr>
-  </w:style>
-  <w:style w:type="character" w:customStyle="1" w:styleId="ImportTok">
+      <w:shd w:color="auto" w:fill="F8F8F8" w:val="clear"/>
+    </w:rPr>
+  </w:style>
+  <w:style w:customStyle="1" w:styleId="ImportTok" w:type="character">
     <w:name w:val="ImportTok"/>
     <w:basedOn w:val="VerbatimChar"/>
     <w:rPr>
       <w:rFonts w:ascii="Consolas" w:hAnsi="Consolas"/>
       <w:sz w:val="22"/>
-      <w:shd w:val="clear" w:color="auto" w:fill="F8F8F8"/>
-    </w:rPr>
-  </w:style>
-  <w:style w:type="character" w:customStyle="1" w:styleId="CommentTok">
+      <w:shd w:color="auto" w:fill="F8F8F8" w:val="clear"/>
+    </w:rPr>
+  </w:style>
+  <w:style w:customStyle="1" w:styleId="CommentTok" w:type="character">
     <w:name w:val="CommentTok"/>
     <w:basedOn w:val="VerbatimChar"/>
     <w:rPr>
@@ -2614,10 +2596,10 @@
       <w:i/>
       <w:color w:val="8F5902"/>
       <w:sz w:val="22"/>
-      <w:shd w:val="clear" w:color="auto" w:fill="F8F8F8"/>
-    </w:rPr>
-  </w:style>
-  <w:style w:type="character" w:customStyle="1" w:styleId="DocumentationTok">
+      <w:shd w:color="auto" w:fill="F8F8F8" w:val="clear"/>
+    </w:rPr>
+  </w:style>
+  <w:style w:customStyle="1" w:styleId="DocumentationTok" w:type="character">
     <w:name w:val="DocumentationTok"/>
     <w:basedOn w:val="VerbatimChar"/>
     <w:rPr>
@@ -2626,10 +2608,10 @@
       <w:i/>
       <w:color w:val="8F5902"/>
       <w:sz w:val="22"/>
-      <w:shd w:val="clear" w:color="auto" w:fill="F8F8F8"/>
-    </w:rPr>
-  </w:style>
-  <w:style w:type="character" w:customStyle="1" w:styleId="AnnotationTok">
+      <w:shd w:color="auto" w:fill="F8F8F8" w:val="clear"/>
+    </w:rPr>
+  </w:style>
+  <w:style w:customStyle="1" w:styleId="AnnotationTok" w:type="character">
     <w:name w:val="AnnotationTok"/>
     <w:basedOn w:val="VerbatimChar"/>
     <w:rPr>
@@ -2638,10 +2620,10 @@
       <w:i/>
       <w:color w:val="8F5902"/>
       <w:sz w:val="22"/>
-      <w:shd w:val="clear" w:color="auto" w:fill="F8F8F8"/>
-    </w:rPr>
-  </w:style>
-  <w:style w:type="character" w:customStyle="1" w:styleId="CommentVarTok">
+      <w:shd w:color="auto" w:fill="F8F8F8" w:val="clear"/>
+    </w:rPr>
+  </w:style>
+  <w:style w:customStyle="1" w:styleId="CommentVarTok" w:type="character">
     <w:name w:val="CommentVarTok"/>
     <w:basedOn w:val="VerbatimChar"/>
     <w:rPr>
@@ -2650,40 +2632,40 @@
       <w:i/>
       <w:color w:val="8F5902"/>
       <w:sz w:val="22"/>
-      <w:shd w:val="clear" w:color="auto" w:fill="F8F8F8"/>
-    </w:rPr>
-  </w:style>
-  <w:style w:type="character" w:customStyle="1" w:styleId="OtherTok">
+      <w:shd w:color="auto" w:fill="F8F8F8" w:val="clear"/>
+    </w:rPr>
+  </w:style>
+  <w:style w:customStyle="1" w:styleId="OtherTok" w:type="character">
     <w:name w:val="OtherTok"/>
     <w:basedOn w:val="VerbatimChar"/>
     <w:rPr>
       <w:rFonts w:ascii="Consolas" w:hAnsi="Consolas"/>
       <w:color w:val="8F5902"/>
       <w:sz w:val="22"/>
-      <w:shd w:val="clear" w:color="auto" w:fill="F8F8F8"/>
-    </w:rPr>
-  </w:style>
-  <w:style w:type="character" w:customStyle="1" w:styleId="FunctionTok">
+      <w:shd w:color="auto" w:fill="F8F8F8" w:val="clear"/>
+    </w:rPr>
+  </w:style>
+  <w:style w:customStyle="1" w:styleId="FunctionTok" w:type="character">
     <w:name w:val="FunctionTok"/>
     <w:basedOn w:val="VerbatimChar"/>
     <w:rPr>
       <w:rFonts w:ascii="Consolas" w:hAnsi="Consolas"/>
       <w:color w:val="000000"/>
       <w:sz w:val="22"/>
-      <w:shd w:val="clear" w:color="auto" w:fill="F8F8F8"/>
-    </w:rPr>
-  </w:style>
-  <w:style w:type="character" w:customStyle="1" w:styleId="VariableTok">
+      <w:shd w:color="auto" w:fill="F8F8F8" w:val="clear"/>
+    </w:rPr>
+  </w:style>
+  <w:style w:customStyle="1" w:styleId="VariableTok" w:type="character">
     <w:name w:val="VariableTok"/>
     <w:basedOn w:val="VerbatimChar"/>
     <w:rPr>
       <w:rFonts w:ascii="Consolas" w:hAnsi="Consolas"/>
       <w:color w:val="000000"/>
       <w:sz w:val="22"/>
-      <w:shd w:val="clear" w:color="auto" w:fill="F8F8F8"/>
-    </w:rPr>
-  </w:style>
-  <w:style w:type="character" w:customStyle="1" w:styleId="ControlFlowTok">
+      <w:shd w:color="auto" w:fill="F8F8F8" w:val="clear"/>
+    </w:rPr>
+  </w:style>
+  <w:style w:customStyle="1" w:styleId="ControlFlowTok" w:type="character">
     <w:name w:val="ControlFlowTok"/>
     <w:basedOn w:val="VerbatimChar"/>
     <w:rPr>
@@ -2691,10 +2673,10 @@
       <w:b/>
       <w:color w:val="204A87"/>
       <w:sz w:val="22"/>
-      <w:shd w:val="clear" w:color="auto" w:fill="F8F8F8"/>
-    </w:rPr>
-  </w:style>
-  <w:style w:type="character" w:customStyle="1" w:styleId="OperatorTok">
+      <w:shd w:color="auto" w:fill="F8F8F8" w:val="clear"/>
+    </w:rPr>
+  </w:style>
+  <w:style w:customStyle="1" w:styleId="OperatorTok" w:type="character">
     <w:name w:val="OperatorTok"/>
     <w:basedOn w:val="VerbatimChar"/>
     <w:rPr>
@@ -2702,28 +2684,28 @@
       <w:b/>
       <w:color w:val="CE5C00"/>
       <w:sz w:val="22"/>
-      <w:shd w:val="clear" w:color="auto" w:fill="F8F8F8"/>
-    </w:rPr>
-  </w:style>
-  <w:style w:type="character" w:customStyle="1" w:styleId="BuiltInTok">
+      <w:shd w:color="auto" w:fill="F8F8F8" w:val="clear"/>
+    </w:rPr>
+  </w:style>
+  <w:style w:customStyle="1" w:styleId="BuiltInTok" w:type="character">
     <w:name w:val="BuiltInTok"/>
     <w:basedOn w:val="VerbatimChar"/>
     <w:rPr>
       <w:rFonts w:ascii="Consolas" w:hAnsi="Consolas"/>
       <w:sz w:val="22"/>
-      <w:shd w:val="clear" w:color="auto" w:fill="F8F8F8"/>
-    </w:rPr>
-  </w:style>
-  <w:style w:type="character" w:customStyle="1" w:styleId="ExtensionTok">
+      <w:shd w:color="auto" w:fill="F8F8F8" w:val="clear"/>
+    </w:rPr>
+  </w:style>
+  <w:style w:customStyle="1" w:styleId="ExtensionTok" w:type="character">
     <w:name w:val="ExtensionTok"/>
     <w:basedOn w:val="VerbatimChar"/>
     <w:rPr>
       <w:rFonts w:ascii="Consolas" w:hAnsi="Consolas"/>
       <w:sz w:val="22"/>
-      <w:shd w:val="clear" w:color="auto" w:fill="F8F8F8"/>
-    </w:rPr>
-  </w:style>
-  <w:style w:type="character" w:customStyle="1" w:styleId="PreprocessorTok">
+      <w:shd w:color="auto" w:fill="F8F8F8" w:val="clear"/>
+    </w:rPr>
+  </w:style>
+  <w:style w:customStyle="1" w:styleId="PreprocessorTok" w:type="character">
     <w:name w:val="PreprocessorTok"/>
     <w:basedOn w:val="VerbatimChar"/>
     <w:rPr>
@@ -2731,29 +2713,29 @@
       <w:i/>
       <w:color w:val="8F5902"/>
       <w:sz w:val="22"/>
-      <w:shd w:val="clear" w:color="auto" w:fill="F8F8F8"/>
-    </w:rPr>
-  </w:style>
-  <w:style w:type="character" w:customStyle="1" w:styleId="AttributeTok">
+      <w:shd w:color="auto" w:fill="F8F8F8" w:val="clear"/>
+    </w:rPr>
+  </w:style>
+  <w:style w:customStyle="1" w:styleId="AttributeTok" w:type="character">
     <w:name w:val="AttributeTok"/>
     <w:basedOn w:val="VerbatimChar"/>
     <w:rPr>
       <w:rFonts w:ascii="Consolas" w:hAnsi="Consolas"/>
       <w:color w:val="C4A000"/>
       <w:sz w:val="22"/>
-      <w:shd w:val="clear" w:color="auto" w:fill="F8F8F8"/>
-    </w:rPr>
-  </w:style>
-  <w:style w:type="character" w:customStyle="1" w:styleId="RegionMarkerTok">
+      <w:shd w:color="auto" w:fill="F8F8F8" w:val="clear"/>
+    </w:rPr>
+  </w:style>
+  <w:style w:customStyle="1" w:styleId="RegionMarkerTok" w:type="character">
     <w:name w:val="RegionMarkerTok"/>
     <w:basedOn w:val="VerbatimChar"/>
     <w:rPr>
       <w:rFonts w:ascii="Consolas" w:hAnsi="Consolas"/>
       <w:sz w:val="22"/>
-      <w:shd w:val="clear" w:color="auto" w:fill="F8F8F8"/>
-    </w:rPr>
-  </w:style>
-  <w:style w:type="character" w:customStyle="1" w:styleId="InformationTok">
+      <w:shd w:color="auto" w:fill="F8F8F8" w:val="clear"/>
+    </w:rPr>
+  </w:style>
+  <w:style w:customStyle="1" w:styleId="InformationTok" w:type="character">
     <w:name w:val="InformationTok"/>
     <w:basedOn w:val="VerbatimChar"/>
     <w:rPr>
@@ -2762,10 +2744,10 @@
       <w:i/>
       <w:color w:val="8F5902"/>
       <w:sz w:val="22"/>
-      <w:shd w:val="clear" w:color="auto" w:fill="F8F8F8"/>
-    </w:rPr>
-  </w:style>
-  <w:style w:type="character" w:customStyle="1" w:styleId="WarningTok">
+      <w:shd w:color="auto" w:fill="F8F8F8" w:val="clear"/>
+    </w:rPr>
+  </w:style>
+  <w:style w:customStyle="1" w:styleId="WarningTok" w:type="character">
     <w:name w:val="WarningTok"/>
     <w:basedOn w:val="VerbatimChar"/>
     <w:rPr>
@@ -2774,20 +2756,20 @@
       <w:i/>
       <w:color w:val="8F5902"/>
       <w:sz w:val="22"/>
-      <w:shd w:val="clear" w:color="auto" w:fill="F8F8F8"/>
-    </w:rPr>
-  </w:style>
-  <w:style w:type="character" w:customStyle="1" w:styleId="AlertTok">
+      <w:shd w:color="auto" w:fill="F8F8F8" w:val="clear"/>
+    </w:rPr>
+  </w:style>
+  <w:style w:customStyle="1" w:styleId="AlertTok" w:type="character">
     <w:name w:val="AlertTok"/>
     <w:basedOn w:val="VerbatimChar"/>
     <w:rPr>
       <w:rFonts w:ascii="Consolas" w:hAnsi="Consolas"/>
       <w:color w:val="EF2929"/>
       <w:sz w:val="22"/>
-      <w:shd w:val="clear" w:color="auto" w:fill="F8F8F8"/>
-    </w:rPr>
-  </w:style>
-  <w:style w:type="character" w:customStyle="1" w:styleId="ErrorTok">
+      <w:shd w:color="auto" w:fill="F8F8F8" w:val="clear"/>
+    </w:rPr>
+  </w:style>
+  <w:style w:customStyle="1" w:styleId="ErrorTok" w:type="character">
     <w:name w:val="ErrorTok"/>
     <w:basedOn w:val="VerbatimChar"/>
     <w:rPr>
@@ -2795,19 +2777,19 @@
       <w:b/>
       <w:color w:val="A40000"/>
       <w:sz w:val="22"/>
-      <w:shd w:val="clear" w:color="auto" w:fill="F8F8F8"/>
-    </w:rPr>
-  </w:style>
-  <w:style w:type="character" w:customStyle="1" w:styleId="NormalTok">
+      <w:shd w:color="auto" w:fill="F8F8F8" w:val="clear"/>
+    </w:rPr>
+  </w:style>
+  <w:style w:customStyle="1" w:styleId="NormalTok" w:type="character">
     <w:name w:val="NormalTok"/>
     <w:basedOn w:val="VerbatimChar"/>
     <w:rPr>
       <w:rFonts w:ascii="Consolas" w:hAnsi="Consolas"/>
       <w:sz w:val="22"/>
-      <w:shd w:val="clear" w:color="auto" w:fill="F8F8F8"/>
-    </w:rPr>
-  </w:style>
-  <w:style w:type="character" w:customStyle="1" w:styleId="BodyTextChar">
+      <w:shd w:color="auto" w:fill="F8F8F8" w:val="clear"/>
+    </w:rPr>
+  </w:style>
+  <w:style w:customStyle="1" w:styleId="BodyTextChar" w:type="character">
     <w:name w:val="Body Text Char"/>
     <w:basedOn w:val="DefaultParagraphFont"/>
     <w:link w:val="BodyText"/>

</xml_diff>